<commit_message>
cambios 2da entrega y proyecto final
</commit_message>
<xml_diff>
--- a/PROYECTO FINAL.docx
+++ b/PROYECTO FINAL.docx
@@ -648,6 +648,8 @@
               <w:tab w:val="right" w:leader="dot" w:pos="9026"/>
             </w:tabs>
           </w:pPr>
+          <w:bookmarkStart w:id="64" w:name="_GoBack"/>
+          <w:bookmarkEnd w:id="64"/>
           <w:r>
             <w:fldChar w:fldCharType="begin"/>
           </w:r>
@@ -661,7 +663,7 @@
             <w:fldChar w:fldCharType="begin"/>
           </w:r>
           <w:r>
-            <w:instrText xml:space="preserve"> HYPERLINK \l _Toc4915 </w:instrText>
+            <w:instrText xml:space="preserve"> HYPERLINK \l _Toc12991 </w:instrText>
           </w:r>
           <w:r>
             <w:fldChar w:fldCharType="separate"/>
@@ -682,7 +684,7 @@
             <w:fldChar w:fldCharType="begin"/>
           </w:r>
           <w:r>
-            <w:instrText xml:space="preserve"> PAGEREF _Toc4915 \h </w:instrText>
+            <w:instrText xml:space="preserve"> PAGEREF _Toc12991 \h </w:instrText>
           </w:r>
           <w:r>
             <w:fldChar w:fldCharType="separate"/>
@@ -708,7 +710,7 @@
             <w:fldChar w:fldCharType="begin"/>
           </w:r>
           <w:r>
-            <w:instrText xml:space="preserve"> HYPERLINK \l _Toc2372 </w:instrText>
+            <w:instrText xml:space="preserve"> HYPERLINK \l _Toc22039 </w:instrText>
           </w:r>
           <w:r>
             <w:fldChar w:fldCharType="separate"/>
@@ -729,7 +731,7 @@
             <w:fldChar w:fldCharType="begin"/>
           </w:r>
           <w:r>
-            <w:instrText xml:space="preserve"> PAGEREF _Toc2372 \h </w:instrText>
+            <w:instrText xml:space="preserve"> PAGEREF _Toc22039 \h </w:instrText>
           </w:r>
           <w:r>
             <w:fldChar w:fldCharType="separate"/>
@@ -755,7 +757,7 @@
             <w:fldChar w:fldCharType="begin"/>
           </w:r>
           <w:r>
-            <w:instrText xml:space="preserve"> HYPERLINK \l _Toc2162 </w:instrText>
+            <w:instrText xml:space="preserve"> HYPERLINK \l _Toc23242 </w:instrText>
           </w:r>
           <w:r>
             <w:fldChar w:fldCharType="separate"/>
@@ -776,7 +778,7 @@
             <w:fldChar w:fldCharType="begin"/>
           </w:r>
           <w:r>
-            <w:instrText xml:space="preserve"> PAGEREF _Toc2162 \h </w:instrText>
+            <w:instrText xml:space="preserve"> PAGEREF _Toc23242 \h </w:instrText>
           </w:r>
           <w:r>
             <w:fldChar w:fldCharType="separate"/>
@@ -802,7 +804,7 @@
             <w:fldChar w:fldCharType="begin"/>
           </w:r>
           <w:r>
-            <w:instrText xml:space="preserve"> HYPERLINK \l _Toc22967 </w:instrText>
+            <w:instrText xml:space="preserve"> HYPERLINK \l _Toc18092 </w:instrText>
           </w:r>
           <w:r>
             <w:fldChar w:fldCharType="separate"/>
@@ -823,7 +825,7 @@
             <w:fldChar w:fldCharType="begin"/>
           </w:r>
           <w:r>
-            <w:instrText xml:space="preserve"> PAGEREF _Toc22967 \h </w:instrText>
+            <w:instrText xml:space="preserve"> PAGEREF _Toc18092 \h </w:instrText>
           </w:r>
           <w:r>
             <w:fldChar w:fldCharType="separate"/>
@@ -849,7 +851,7 @@
             <w:fldChar w:fldCharType="begin"/>
           </w:r>
           <w:r>
-            <w:instrText xml:space="preserve"> HYPERLINK \l _Toc24745 </w:instrText>
+            <w:instrText xml:space="preserve"> HYPERLINK \l _Toc642 </w:instrText>
           </w:r>
           <w:r>
             <w:fldChar w:fldCharType="separate"/>
@@ -870,7 +872,7 @@
             <w:fldChar w:fldCharType="begin"/>
           </w:r>
           <w:r>
-            <w:instrText xml:space="preserve"> PAGEREF _Toc24745 \h </w:instrText>
+            <w:instrText xml:space="preserve"> PAGEREF _Toc642 \h </w:instrText>
           </w:r>
           <w:r>
             <w:fldChar w:fldCharType="separate"/>
@@ -896,7 +898,7 @@
             <w:fldChar w:fldCharType="begin"/>
           </w:r>
           <w:r>
-            <w:instrText xml:space="preserve"> HYPERLINK \l _Toc26115 </w:instrText>
+            <w:instrText xml:space="preserve"> HYPERLINK \l _Toc18497 </w:instrText>
           </w:r>
           <w:r>
             <w:fldChar w:fldCharType="separate"/>
@@ -917,7 +919,7 @@
             <w:fldChar w:fldCharType="begin"/>
           </w:r>
           <w:r>
-            <w:instrText xml:space="preserve"> PAGEREF _Toc26115 \h </w:instrText>
+            <w:instrText xml:space="preserve"> PAGEREF _Toc18497 \h </w:instrText>
           </w:r>
           <w:r>
             <w:fldChar w:fldCharType="separate"/>
@@ -943,7 +945,7 @@
             <w:fldChar w:fldCharType="begin"/>
           </w:r>
           <w:r>
-            <w:instrText xml:space="preserve"> HYPERLINK \l _Toc10259 </w:instrText>
+            <w:instrText xml:space="preserve"> HYPERLINK \l _Toc25647 </w:instrText>
           </w:r>
           <w:r>
             <w:fldChar w:fldCharType="separate"/>
@@ -964,7 +966,7 @@
             <w:fldChar w:fldCharType="begin"/>
           </w:r>
           <w:r>
-            <w:instrText xml:space="preserve"> PAGEREF _Toc10259 \h </w:instrText>
+            <w:instrText xml:space="preserve"> PAGEREF _Toc25647 \h </w:instrText>
           </w:r>
           <w:r>
             <w:fldChar w:fldCharType="separate"/>
@@ -990,7 +992,7 @@
             <w:fldChar w:fldCharType="begin"/>
           </w:r>
           <w:r>
-            <w:instrText xml:space="preserve"> HYPERLINK \l _Toc18806 </w:instrText>
+            <w:instrText xml:space="preserve"> HYPERLINK \l _Toc32276 </w:instrText>
           </w:r>
           <w:r>
             <w:fldChar w:fldCharType="separate"/>
@@ -1011,7 +1013,7 @@
             <w:fldChar w:fldCharType="begin"/>
           </w:r>
           <w:r>
-            <w:instrText xml:space="preserve"> PAGEREF _Toc18806 \h </w:instrText>
+            <w:instrText xml:space="preserve"> PAGEREF _Toc32276 \h </w:instrText>
           </w:r>
           <w:r>
             <w:fldChar w:fldCharType="separate"/>
@@ -1037,7 +1039,7 @@
             <w:fldChar w:fldCharType="begin"/>
           </w:r>
           <w:r>
-            <w:instrText xml:space="preserve"> HYPERLINK \l _Toc21699 </w:instrText>
+            <w:instrText xml:space="preserve"> HYPERLINK \l _Toc1997 </w:instrText>
           </w:r>
           <w:r>
             <w:fldChar w:fldCharType="separate"/>
@@ -1058,7 +1060,7 @@
             <w:fldChar w:fldCharType="begin"/>
           </w:r>
           <w:r>
-            <w:instrText xml:space="preserve"> PAGEREF _Toc21699 \h </w:instrText>
+            <w:instrText xml:space="preserve"> PAGEREF _Toc1997 \h </w:instrText>
           </w:r>
           <w:r>
             <w:fldChar w:fldCharType="separate"/>
@@ -1084,7 +1086,7 @@
             <w:fldChar w:fldCharType="begin"/>
           </w:r>
           <w:r>
-            <w:instrText xml:space="preserve"> HYPERLINK \l _Toc12784 </w:instrText>
+            <w:instrText xml:space="preserve"> HYPERLINK \l _Toc17178 </w:instrText>
           </w:r>
           <w:r>
             <w:fldChar w:fldCharType="separate"/>
@@ -1105,7 +1107,7 @@
             <w:fldChar w:fldCharType="begin"/>
           </w:r>
           <w:r>
-            <w:instrText xml:space="preserve"> PAGEREF _Toc12784 \h </w:instrText>
+            <w:instrText xml:space="preserve"> PAGEREF _Toc17178 \h </w:instrText>
           </w:r>
           <w:r>
             <w:fldChar w:fldCharType="separate"/>
@@ -1131,7 +1133,7 @@
             <w:fldChar w:fldCharType="begin"/>
           </w:r>
           <w:r>
-            <w:instrText xml:space="preserve"> HYPERLINK \l _Toc29922 </w:instrText>
+            <w:instrText xml:space="preserve"> HYPERLINK \l _Toc11193 </w:instrText>
           </w:r>
           <w:r>
             <w:fldChar w:fldCharType="separate"/>
@@ -1152,7 +1154,7 @@
             <w:fldChar w:fldCharType="begin"/>
           </w:r>
           <w:r>
-            <w:instrText xml:space="preserve"> PAGEREF _Toc29922 \h </w:instrText>
+            <w:instrText xml:space="preserve"> PAGEREF _Toc11193 \h </w:instrText>
           </w:r>
           <w:r>
             <w:fldChar w:fldCharType="separate"/>
@@ -1178,7 +1180,7 @@
             <w:fldChar w:fldCharType="begin"/>
           </w:r>
           <w:r>
-            <w:instrText xml:space="preserve"> HYPERLINK \l _Toc21902 </w:instrText>
+            <w:instrText xml:space="preserve"> HYPERLINK \l _Toc30327 </w:instrText>
           </w:r>
           <w:r>
             <w:fldChar w:fldCharType="separate"/>
@@ -1199,7 +1201,7 @@
             <w:fldChar w:fldCharType="begin"/>
           </w:r>
           <w:r>
-            <w:instrText xml:space="preserve"> PAGEREF _Toc21902 \h </w:instrText>
+            <w:instrText xml:space="preserve"> PAGEREF _Toc30327 \h </w:instrText>
           </w:r>
           <w:r>
             <w:fldChar w:fldCharType="separate"/>
@@ -1225,7 +1227,7 @@
             <w:fldChar w:fldCharType="begin"/>
           </w:r>
           <w:r>
-            <w:instrText xml:space="preserve"> HYPERLINK \l _Toc19504 </w:instrText>
+            <w:instrText xml:space="preserve"> HYPERLINK \l _Toc19423 </w:instrText>
           </w:r>
           <w:r>
             <w:fldChar w:fldCharType="separate"/>
@@ -1250,7 +1252,7 @@
             <w:fldChar w:fldCharType="begin"/>
           </w:r>
           <w:r>
-            <w:instrText xml:space="preserve"> PAGEREF _Toc19504 \h </w:instrText>
+            <w:instrText xml:space="preserve"> PAGEREF _Toc19423 \h </w:instrText>
           </w:r>
           <w:r>
             <w:fldChar w:fldCharType="separate"/>
@@ -1276,7 +1278,7 @@
             <w:fldChar w:fldCharType="begin"/>
           </w:r>
           <w:r>
-            <w:instrText xml:space="preserve"> HYPERLINK \l _Toc7882 </w:instrText>
+            <w:instrText xml:space="preserve"> HYPERLINK \l _Toc8305 </w:instrText>
           </w:r>
           <w:r>
             <w:fldChar w:fldCharType="separate"/>
@@ -1300,7 +1302,7 @@
             <w:fldChar w:fldCharType="begin"/>
           </w:r>
           <w:r>
-            <w:instrText xml:space="preserve"> PAGEREF _Toc7882 \h </w:instrText>
+            <w:instrText xml:space="preserve"> PAGEREF _Toc8305 \h </w:instrText>
           </w:r>
           <w:r>
             <w:fldChar w:fldCharType="separate"/>
@@ -1326,7 +1328,7 @@
             <w:fldChar w:fldCharType="begin"/>
           </w:r>
           <w:r>
-            <w:instrText xml:space="preserve"> HYPERLINK \l _Toc16940 </w:instrText>
+            <w:instrText xml:space="preserve"> HYPERLINK \l _Toc842 </w:instrText>
           </w:r>
           <w:r>
             <w:fldChar w:fldCharType="separate"/>
@@ -1350,7 +1352,7 @@
             <w:fldChar w:fldCharType="begin"/>
           </w:r>
           <w:r>
-            <w:instrText xml:space="preserve"> PAGEREF _Toc16940 \h </w:instrText>
+            <w:instrText xml:space="preserve"> PAGEREF _Toc842 \h </w:instrText>
           </w:r>
           <w:r>
             <w:fldChar w:fldCharType="separate"/>
@@ -1376,7 +1378,7 @@
             <w:fldChar w:fldCharType="begin"/>
           </w:r>
           <w:r>
-            <w:instrText xml:space="preserve"> HYPERLINK \l _Toc2662 </w:instrText>
+            <w:instrText xml:space="preserve"> HYPERLINK \l _Toc23617 </w:instrText>
           </w:r>
           <w:r>
             <w:fldChar w:fldCharType="separate"/>
@@ -1397,7 +1399,7 @@
             <w:fldChar w:fldCharType="begin"/>
           </w:r>
           <w:r>
-            <w:instrText xml:space="preserve"> PAGEREF _Toc2662 \h </w:instrText>
+            <w:instrText xml:space="preserve"> PAGEREF _Toc23617 \h </w:instrText>
           </w:r>
           <w:r>
             <w:fldChar w:fldCharType="separate"/>
@@ -1423,7 +1425,7 @@
             <w:fldChar w:fldCharType="begin"/>
           </w:r>
           <w:r>
-            <w:instrText xml:space="preserve"> HYPERLINK \l _Toc20169 </w:instrText>
+            <w:instrText xml:space="preserve"> HYPERLINK \l _Toc9029 </w:instrText>
           </w:r>
           <w:r>
             <w:fldChar w:fldCharType="separate"/>
@@ -1447,7 +1449,7 @@
             <w:fldChar w:fldCharType="begin"/>
           </w:r>
           <w:r>
-            <w:instrText xml:space="preserve"> PAGEREF _Toc20169 \h </w:instrText>
+            <w:instrText xml:space="preserve"> PAGEREF _Toc9029 \h </w:instrText>
           </w:r>
           <w:r>
             <w:fldChar w:fldCharType="separate"/>
@@ -1473,7 +1475,7 @@
             <w:fldChar w:fldCharType="begin"/>
           </w:r>
           <w:r>
-            <w:instrText xml:space="preserve"> HYPERLINK \l _Toc19931 </w:instrText>
+            <w:instrText xml:space="preserve"> HYPERLINK \l _Toc5427 </w:instrText>
           </w:r>
           <w:r>
             <w:fldChar w:fldCharType="separate"/>
@@ -1497,7 +1499,7 @@
             <w:fldChar w:fldCharType="begin"/>
           </w:r>
           <w:r>
-            <w:instrText xml:space="preserve"> PAGEREF _Toc19931 \h </w:instrText>
+            <w:instrText xml:space="preserve"> PAGEREF _Toc5427 \h </w:instrText>
           </w:r>
           <w:r>
             <w:fldChar w:fldCharType="separate"/>
@@ -1523,7 +1525,7 @@
             <w:fldChar w:fldCharType="begin"/>
           </w:r>
           <w:r>
-            <w:instrText xml:space="preserve"> HYPERLINK \l _Toc16808 </w:instrText>
+            <w:instrText xml:space="preserve"> HYPERLINK \l _Toc29802 </w:instrText>
           </w:r>
           <w:r>
             <w:fldChar w:fldCharType="separate"/>
@@ -1547,7 +1549,7 @@
             <w:fldChar w:fldCharType="begin"/>
           </w:r>
           <w:r>
-            <w:instrText xml:space="preserve"> PAGEREF _Toc16808 \h </w:instrText>
+            <w:instrText xml:space="preserve"> PAGEREF _Toc29802 \h </w:instrText>
           </w:r>
           <w:r>
             <w:fldChar w:fldCharType="separate"/>
@@ -1573,7 +1575,7 @@
             <w:fldChar w:fldCharType="begin"/>
           </w:r>
           <w:r>
-            <w:instrText xml:space="preserve"> HYPERLINK \l _Toc21032 </w:instrText>
+            <w:instrText xml:space="preserve"> HYPERLINK \l _Toc23023 </w:instrText>
           </w:r>
           <w:r>
             <w:fldChar w:fldCharType="separate"/>
@@ -1597,7 +1599,7 @@
             <w:fldChar w:fldCharType="begin"/>
           </w:r>
           <w:r>
-            <w:instrText xml:space="preserve"> PAGEREF _Toc21032 \h </w:instrText>
+            <w:instrText xml:space="preserve"> PAGEREF _Toc23023 \h </w:instrText>
           </w:r>
           <w:r>
             <w:fldChar w:fldCharType="separate"/>
@@ -1623,7 +1625,7 @@
             <w:fldChar w:fldCharType="begin"/>
           </w:r>
           <w:r>
-            <w:instrText xml:space="preserve"> HYPERLINK \l _Toc24609 </w:instrText>
+            <w:instrText xml:space="preserve"> HYPERLINK \l _Toc31064 </w:instrText>
           </w:r>
           <w:r>
             <w:fldChar w:fldCharType="separate"/>
@@ -1647,7 +1649,7 @@
             <w:fldChar w:fldCharType="begin"/>
           </w:r>
           <w:r>
-            <w:instrText xml:space="preserve"> PAGEREF _Toc24609 \h </w:instrText>
+            <w:instrText xml:space="preserve"> PAGEREF _Toc31064 \h </w:instrText>
           </w:r>
           <w:r>
             <w:fldChar w:fldCharType="separate"/>
@@ -1673,7 +1675,7 @@
             <w:fldChar w:fldCharType="begin"/>
           </w:r>
           <w:r>
-            <w:instrText xml:space="preserve"> HYPERLINK \l _Toc11829 </w:instrText>
+            <w:instrText xml:space="preserve"> HYPERLINK \l _Toc24290 </w:instrText>
           </w:r>
           <w:r>
             <w:fldChar w:fldCharType="separate"/>
@@ -1694,7 +1696,7 @@
             <w:fldChar w:fldCharType="begin"/>
           </w:r>
           <w:r>
-            <w:instrText xml:space="preserve"> PAGEREF _Toc11829 \h </w:instrText>
+            <w:instrText xml:space="preserve"> PAGEREF _Toc24290 \h </w:instrText>
           </w:r>
           <w:r>
             <w:fldChar w:fldCharType="separate"/>
@@ -1720,7 +1722,7 @@
             <w:fldChar w:fldCharType="begin"/>
           </w:r>
           <w:r>
-            <w:instrText xml:space="preserve"> HYPERLINK \l _Toc30892 </w:instrText>
+            <w:instrText xml:space="preserve"> HYPERLINK \l _Toc2022 </w:instrText>
           </w:r>
           <w:r>
             <w:fldChar w:fldCharType="separate"/>
@@ -1741,7 +1743,7 @@
             <w:fldChar w:fldCharType="begin"/>
           </w:r>
           <w:r>
-            <w:instrText xml:space="preserve"> PAGEREF _Toc30892 \h </w:instrText>
+            <w:instrText xml:space="preserve"> PAGEREF _Toc2022 \h </w:instrText>
           </w:r>
           <w:r>
             <w:fldChar w:fldCharType="separate"/>
@@ -1767,7 +1769,7 @@
             <w:fldChar w:fldCharType="begin"/>
           </w:r>
           <w:r>
-            <w:instrText xml:space="preserve"> HYPERLINK \l _Toc25890 </w:instrText>
+            <w:instrText xml:space="preserve"> HYPERLINK \l _Toc20769 </w:instrText>
           </w:r>
           <w:r>
             <w:fldChar w:fldCharType="separate"/>
@@ -1788,7 +1790,7 @@
             <w:fldChar w:fldCharType="begin"/>
           </w:r>
           <w:r>
-            <w:instrText xml:space="preserve"> PAGEREF _Toc25890 \h </w:instrText>
+            <w:instrText xml:space="preserve"> PAGEREF _Toc20769 \h </w:instrText>
           </w:r>
           <w:r>
             <w:fldChar w:fldCharType="separate"/>
@@ -1814,7 +1816,7 @@
             <w:fldChar w:fldCharType="begin"/>
           </w:r>
           <w:r>
-            <w:instrText xml:space="preserve"> HYPERLINK \l _Toc15966 </w:instrText>
+            <w:instrText xml:space="preserve"> HYPERLINK \l _Toc29959 </w:instrText>
           </w:r>
           <w:r>
             <w:fldChar w:fldCharType="separate"/>
@@ -1835,13 +1837,13 @@
             <w:fldChar w:fldCharType="begin"/>
           </w:r>
           <w:r>
-            <w:instrText xml:space="preserve"> PAGEREF _Toc15966 \h </w:instrText>
+            <w:instrText xml:space="preserve"> PAGEREF _Toc29959 \h </w:instrText>
           </w:r>
           <w:r>
             <w:fldChar w:fldCharType="separate"/>
           </w:r>
           <w:r>
-            <w:t>11</w:t>
+            <w:t>13</w:t>
           </w:r>
           <w:r>
             <w:fldChar w:fldCharType="end"/>
@@ -1861,7 +1863,7 @@
             <w:fldChar w:fldCharType="begin"/>
           </w:r>
           <w:r>
-            <w:instrText xml:space="preserve"> HYPERLINK \l _Toc4156 </w:instrText>
+            <w:instrText xml:space="preserve"> HYPERLINK \l _Toc25922 </w:instrText>
           </w:r>
           <w:r>
             <w:fldChar w:fldCharType="separate"/>
@@ -1882,13 +1884,13 @@
             <w:fldChar w:fldCharType="begin"/>
           </w:r>
           <w:r>
-            <w:instrText xml:space="preserve"> PAGEREF _Toc4156 \h </w:instrText>
+            <w:instrText xml:space="preserve"> PAGEREF _Toc25922 \h </w:instrText>
           </w:r>
           <w:r>
             <w:fldChar w:fldCharType="separate"/>
           </w:r>
           <w:r>
-            <w:t>12</w:t>
+            <w:t>13</w:t>
           </w:r>
           <w:r>
             <w:fldChar w:fldCharType="end"/>
@@ -1908,7 +1910,7 @@
             <w:fldChar w:fldCharType="begin"/>
           </w:r>
           <w:r>
-            <w:instrText xml:space="preserve"> HYPERLINK \l _Toc5536 </w:instrText>
+            <w:instrText xml:space="preserve"> HYPERLINK \l _Toc12477 </w:instrText>
           </w:r>
           <w:r>
             <w:fldChar w:fldCharType="separate"/>
@@ -1929,13 +1931,13 @@
             <w:fldChar w:fldCharType="begin"/>
           </w:r>
           <w:r>
-            <w:instrText xml:space="preserve"> PAGEREF _Toc5536 \h </w:instrText>
+            <w:instrText xml:space="preserve"> PAGEREF _Toc12477 \h </w:instrText>
           </w:r>
           <w:r>
             <w:fldChar w:fldCharType="separate"/>
           </w:r>
           <w:r>
-            <w:t>13</w:t>
+            <w:t>15</w:t>
           </w:r>
           <w:r>
             <w:fldChar w:fldCharType="end"/>
@@ -1955,7 +1957,7 @@
             <w:fldChar w:fldCharType="begin"/>
           </w:r>
           <w:r>
-            <w:instrText xml:space="preserve"> HYPERLINK \l _Toc6509 </w:instrText>
+            <w:instrText xml:space="preserve"> HYPERLINK \l _Toc10737 </w:instrText>
           </w:r>
           <w:r>
             <w:fldChar w:fldCharType="separate"/>
@@ -1976,13 +1978,13 @@
             <w:fldChar w:fldCharType="begin"/>
           </w:r>
           <w:r>
-            <w:instrText xml:space="preserve"> PAGEREF _Toc6509 \h </w:instrText>
+            <w:instrText xml:space="preserve"> PAGEREF _Toc10737 \h </w:instrText>
           </w:r>
           <w:r>
             <w:fldChar w:fldCharType="separate"/>
           </w:r>
           <w:r>
-            <w:t>14</w:t>
+            <w:t>16</w:t>
           </w:r>
           <w:r>
             <w:fldChar w:fldCharType="end"/>
@@ -2002,7 +2004,7 @@
             <w:fldChar w:fldCharType="begin"/>
           </w:r>
           <w:r>
-            <w:instrText xml:space="preserve"> HYPERLINK \l _Toc840 </w:instrText>
+            <w:instrText xml:space="preserve"> HYPERLINK \l _Toc23254 </w:instrText>
           </w:r>
           <w:r>
             <w:fldChar w:fldCharType="separate"/>
@@ -2023,13 +2025,13 @@
             <w:fldChar w:fldCharType="begin"/>
           </w:r>
           <w:r>
-            <w:instrText xml:space="preserve"> PAGEREF _Toc840 \h </w:instrText>
+            <w:instrText xml:space="preserve"> PAGEREF _Toc23254 \h </w:instrText>
           </w:r>
           <w:r>
             <w:fldChar w:fldCharType="separate"/>
           </w:r>
           <w:r>
-            <w:t>14</w:t>
+            <w:t>16</w:t>
           </w:r>
           <w:r>
             <w:fldChar w:fldCharType="end"/>
@@ -2049,7 +2051,7 @@
             <w:fldChar w:fldCharType="begin"/>
           </w:r>
           <w:r>
-            <w:instrText xml:space="preserve"> HYPERLINK \l _Toc4708 </w:instrText>
+            <w:instrText xml:space="preserve"> HYPERLINK \l _Toc9302 </w:instrText>
           </w:r>
           <w:r>
             <w:fldChar w:fldCharType="separate"/>
@@ -2070,13 +2072,13 @@
             <w:fldChar w:fldCharType="begin"/>
           </w:r>
           <w:r>
-            <w:instrText xml:space="preserve"> PAGEREF _Toc4708 \h </w:instrText>
+            <w:instrText xml:space="preserve"> PAGEREF _Toc9302 \h </w:instrText>
           </w:r>
           <w:r>
             <w:fldChar w:fldCharType="separate"/>
           </w:r>
           <w:r>
-            <w:t>14</w:t>
+            <w:t>16</w:t>
           </w:r>
           <w:r>
             <w:fldChar w:fldCharType="end"/>
@@ -2096,7 +2098,7 @@
             <w:fldChar w:fldCharType="begin"/>
           </w:r>
           <w:r>
-            <w:instrText xml:space="preserve"> HYPERLINK \l _Toc14772 </w:instrText>
+            <w:instrText xml:space="preserve"> HYPERLINK \l _Toc24125 </w:instrText>
           </w:r>
           <w:r>
             <w:fldChar w:fldCharType="separate"/>
@@ -2117,13 +2119,13 @@
             <w:fldChar w:fldCharType="begin"/>
           </w:r>
           <w:r>
-            <w:instrText xml:space="preserve"> PAGEREF _Toc14772 \h </w:instrText>
+            <w:instrText xml:space="preserve"> PAGEREF _Toc24125 \h </w:instrText>
           </w:r>
           <w:r>
             <w:fldChar w:fldCharType="separate"/>
           </w:r>
           <w:r>
-            <w:t>14</w:t>
+            <w:t>20</w:t>
           </w:r>
           <w:r>
             <w:fldChar w:fldCharType="end"/>
@@ -2143,7 +2145,7 @@
             <w:fldChar w:fldCharType="begin"/>
           </w:r>
           <w:r>
-            <w:instrText xml:space="preserve"> HYPERLINK \l _Toc21964 </w:instrText>
+            <w:instrText xml:space="preserve"> HYPERLINK \l _Toc11396 </w:instrText>
           </w:r>
           <w:r>
             <w:fldChar w:fldCharType="separate"/>
@@ -2164,13 +2166,13 @@
             <w:fldChar w:fldCharType="begin"/>
           </w:r>
           <w:r>
-            <w:instrText xml:space="preserve"> PAGEREF _Toc21964 \h </w:instrText>
+            <w:instrText xml:space="preserve"> PAGEREF _Toc11396 \h </w:instrText>
           </w:r>
           <w:r>
             <w:fldChar w:fldCharType="separate"/>
           </w:r>
           <w:r>
-            <w:t>14</w:t>
+            <w:t>20</w:t>
           </w:r>
           <w:r>
             <w:fldChar w:fldCharType="end"/>
@@ -2190,7 +2192,7 @@
             <w:fldChar w:fldCharType="begin"/>
           </w:r>
           <w:r>
-            <w:instrText xml:space="preserve"> HYPERLINK \l _Toc23456 </w:instrText>
+            <w:instrText xml:space="preserve"> HYPERLINK \l _Toc20519 </w:instrText>
           </w:r>
           <w:r>
             <w:fldChar w:fldCharType="separate"/>
@@ -2211,13 +2213,13 @@
             <w:fldChar w:fldCharType="begin"/>
           </w:r>
           <w:r>
-            <w:instrText xml:space="preserve"> PAGEREF _Toc23456 \h </w:instrText>
+            <w:instrText xml:space="preserve"> PAGEREF _Toc20519 \h </w:instrText>
           </w:r>
           <w:r>
             <w:fldChar w:fldCharType="separate"/>
           </w:r>
           <w:r>
-            <w:t>14</w:t>
+            <w:t>20</w:t>
           </w:r>
           <w:r>
             <w:fldChar w:fldCharType="end"/>
@@ -2237,7 +2239,7 @@
             <w:fldChar w:fldCharType="begin"/>
           </w:r>
           <w:r>
-            <w:instrText xml:space="preserve"> HYPERLINK \l _Toc19260 </w:instrText>
+            <w:instrText xml:space="preserve"> HYPERLINK \l _Toc29322 </w:instrText>
           </w:r>
           <w:r>
             <w:fldChar w:fldCharType="separate"/>
@@ -2258,13 +2260,13 @@
             <w:fldChar w:fldCharType="begin"/>
           </w:r>
           <w:r>
-            <w:instrText xml:space="preserve"> PAGEREF _Toc19260 \h </w:instrText>
+            <w:instrText xml:space="preserve"> PAGEREF _Toc29322 \h </w:instrText>
           </w:r>
           <w:r>
             <w:fldChar w:fldCharType="separate"/>
           </w:r>
           <w:r>
-            <w:t>14</w:t>
+            <w:t>21</w:t>
           </w:r>
           <w:r>
             <w:fldChar w:fldCharType="end"/>
@@ -2284,7 +2286,7 @@
             <w:fldChar w:fldCharType="begin"/>
           </w:r>
           <w:r>
-            <w:instrText xml:space="preserve"> HYPERLINK \l _Toc2766 </w:instrText>
+            <w:instrText xml:space="preserve"> HYPERLINK \l _Toc31082 </w:instrText>
           </w:r>
           <w:r>
             <w:fldChar w:fldCharType="separate"/>
@@ -2305,13 +2307,13 @@
             <w:fldChar w:fldCharType="begin"/>
           </w:r>
           <w:r>
-            <w:instrText xml:space="preserve"> PAGEREF _Toc2766 \h </w:instrText>
+            <w:instrText xml:space="preserve"> PAGEREF _Toc31082 \h </w:instrText>
           </w:r>
           <w:r>
             <w:fldChar w:fldCharType="separate"/>
           </w:r>
           <w:r>
-            <w:t>14</w:t>
+            <w:t>21</w:t>
           </w:r>
           <w:r>
             <w:fldChar w:fldCharType="end"/>
@@ -2331,7 +2333,7 @@
             <w:fldChar w:fldCharType="begin"/>
           </w:r>
           <w:r>
-            <w:instrText xml:space="preserve"> HYPERLINK \l _Toc11222 </w:instrText>
+            <w:instrText xml:space="preserve"> HYPERLINK \l _Toc6366 </w:instrText>
           </w:r>
           <w:r>
             <w:fldChar w:fldCharType="separate"/>
@@ -2352,13 +2354,13 @@
             <w:fldChar w:fldCharType="begin"/>
           </w:r>
           <w:r>
-            <w:instrText xml:space="preserve"> PAGEREF _Toc11222 \h </w:instrText>
+            <w:instrText xml:space="preserve"> PAGEREF _Toc6366 \h </w:instrText>
           </w:r>
           <w:r>
             <w:fldChar w:fldCharType="separate"/>
           </w:r>
           <w:r>
-            <w:t>14</w:t>
+            <w:t>21</w:t>
           </w:r>
           <w:r>
             <w:fldChar w:fldCharType="end"/>
@@ -2452,7 +2454,7 @@
         <w:pStyle w:val="2"/>
         <w:bidi w:val="0"/>
       </w:pPr>
-      <w:bookmarkStart w:id="1" w:name="_Toc4915"/>
+      <w:bookmarkStart w:id="1" w:name="_Toc12991"/>
       <w:r>
         <w:t>Introducción</w:t>
       </w:r>
@@ -2552,7 +2554,7 @@
         <w:ind w:left="425" w:leftChars="0" w:hanging="425" w:firstLineChars="0"/>
       </w:pPr>
       <w:bookmarkStart w:id="2" w:name="_Toc30360"/>
-      <w:bookmarkStart w:id="3" w:name="_Toc2372"/>
+      <w:bookmarkStart w:id="3" w:name="_Toc22039"/>
       <w:r>
         <w:t>Descripción del Proyecto</w:t>
       </w:r>
@@ -2580,7 +2582,7 @@
         <w:bidi w:val="0"/>
       </w:pPr>
       <w:bookmarkStart w:id="4" w:name="_Toc4995"/>
-      <w:bookmarkStart w:id="5" w:name="_Toc2162"/>
+      <w:bookmarkStart w:id="5" w:name="_Toc23242"/>
       <w:r>
         <w:t>Objetivos</w:t>
       </w:r>
@@ -2593,7 +2595,7 @@
         <w:pStyle w:val="3"/>
         <w:bidi w:val="0"/>
       </w:pPr>
-      <w:bookmarkStart w:id="7" w:name="_Toc22967"/>
+      <w:bookmarkStart w:id="7" w:name="_Toc18092"/>
       <w:r>
         <w:t>Objetivo General</w:t>
       </w:r>
@@ -2620,8 +2622,8 @@
         <w:pStyle w:val="3"/>
         <w:bidi w:val="0"/>
       </w:pPr>
-      <w:bookmarkStart w:id="8" w:name="_Toc24745"/>
-      <w:bookmarkStart w:id="9" w:name="_Toc28334"/>
+      <w:bookmarkStart w:id="8" w:name="_Toc28334"/>
+      <w:bookmarkStart w:id="9" w:name="_Toc642"/>
       <w:r>
         <w:t>Objetivos Específicos</w:t>
       </w:r>
@@ -2682,7 +2684,7 @@
         <w:bidi w:val="0"/>
       </w:pPr>
       <w:bookmarkStart w:id="10" w:name="_Toc32499"/>
-      <w:bookmarkStart w:id="11" w:name="_Toc26115"/>
+      <w:bookmarkStart w:id="11" w:name="_Toc18497"/>
       <w:r>
         <w:t>Definición de Algoritmos Paralelos</w:t>
       </w:r>
@@ -2728,7 +2730,7 @@
         <w:pStyle w:val="2"/>
         <w:bidi w:val="0"/>
       </w:pPr>
-      <w:bookmarkStart w:id="13" w:name="_Toc10259"/>
+      <w:bookmarkStart w:id="13" w:name="_Toc25647"/>
       <w:r>
         <w:t>Etapas de los Algoritmos paralelos</w:t>
       </w:r>
@@ -2741,7 +2743,7 @@
         <w:bidi w:val="0"/>
       </w:pPr>
       <w:bookmarkStart w:id="14" w:name="_Toc20387"/>
-      <w:bookmarkStart w:id="15" w:name="_Toc18806"/>
+      <w:bookmarkStart w:id="15" w:name="_Toc32276"/>
       <w:r>
         <w:t>Partición</w:t>
       </w:r>
@@ -3226,8 +3228,8 @@
         <w:pStyle w:val="3"/>
         <w:bidi w:val="0"/>
       </w:pPr>
-      <w:bookmarkStart w:id="16" w:name="_Toc21699"/>
-      <w:bookmarkStart w:id="17" w:name="_Toc25066"/>
+      <w:bookmarkStart w:id="16" w:name="_Toc25066"/>
+      <w:bookmarkStart w:id="17" w:name="_Toc1997"/>
       <w:r>
         <w:t>Comunicación</w:t>
       </w:r>
@@ -3628,8 +3630,8 @@
         <w:pStyle w:val="3"/>
         <w:bidi w:val="0"/>
       </w:pPr>
-      <w:bookmarkStart w:id="18" w:name="_Toc12784"/>
-      <w:bookmarkStart w:id="19" w:name="_Toc31457"/>
+      <w:bookmarkStart w:id="18" w:name="_Toc31457"/>
+      <w:bookmarkStart w:id="19" w:name="_Toc17178"/>
       <w:r>
         <w:t>Agrupamiento</w:t>
       </w:r>
@@ -3973,8 +3975,8 @@
         <w:pStyle w:val="3"/>
         <w:bidi w:val="0"/>
       </w:pPr>
-      <w:bookmarkStart w:id="20" w:name="_Toc29922"/>
-      <w:bookmarkStart w:id="21" w:name="_Toc6788"/>
+      <w:bookmarkStart w:id="20" w:name="_Toc6788"/>
+      <w:bookmarkStart w:id="21" w:name="_Toc11193"/>
       <w:r>
         <w:t>Asignación</w:t>
       </w:r>
@@ -4163,8 +4165,8 @@
         <w:pStyle w:val="2"/>
         <w:bidi w:val="0"/>
       </w:pPr>
-      <w:bookmarkStart w:id="22" w:name="_Toc21902"/>
-      <w:bookmarkStart w:id="23" w:name="_Toc11830"/>
+      <w:bookmarkStart w:id="22" w:name="_Toc11830"/>
+      <w:bookmarkStart w:id="23" w:name="_Toc30327"/>
       <w:r>
         <w:t>Técnicas Algorítmicas Paralelas</w:t>
       </w:r>
@@ -4179,7 +4181,7 @@
           <w:rFonts w:hint="default"/>
         </w:rPr>
       </w:pPr>
-      <w:bookmarkStart w:id="24" w:name="_Toc19504"/>
+      <w:bookmarkStart w:id="24" w:name="_Toc19423"/>
       <w:r>
         <w:rPr>
           <w:rStyle w:val="20"/>
@@ -4225,7 +4227,7 @@
           <w:rFonts w:hint="default"/>
         </w:rPr>
       </w:pPr>
-      <w:bookmarkStart w:id="25" w:name="_Toc7882"/>
+      <w:bookmarkStart w:id="25" w:name="_Toc8305"/>
       <w:r>
         <w:rPr>
           <w:rFonts w:hint="default"/>
@@ -4255,7 +4257,7 @@
           <w:rFonts w:hint="default"/>
         </w:rPr>
       </w:pPr>
-      <w:bookmarkStart w:id="26" w:name="_Toc16940"/>
+      <w:bookmarkStart w:id="26" w:name="_Toc842"/>
       <w:r>
         <w:rPr>
           <w:rFonts w:hint="default"/>
@@ -4372,7 +4374,7 @@
         <w:bidi w:val="0"/>
       </w:pPr>
       <w:bookmarkStart w:id="27" w:name="_Toc17598"/>
-      <w:bookmarkStart w:id="28" w:name="_Toc2662"/>
+      <w:bookmarkStart w:id="28" w:name="_Toc23617"/>
       <w:r>
         <w:t>Modelos de Algoritmos Paralelos</w:t>
       </w:r>
@@ -4387,7 +4389,7 @@
           <w:rFonts w:hint="default"/>
         </w:rPr>
       </w:pPr>
-      <w:bookmarkStart w:id="29" w:name="_Toc20169"/>
+      <w:bookmarkStart w:id="29" w:name="_Toc9029"/>
       <w:r>
         <w:rPr>
           <w:rFonts w:hint="default"/>
@@ -4463,7 +4465,7 @@
           <w:rFonts w:hint="default"/>
         </w:rPr>
       </w:pPr>
-      <w:bookmarkStart w:id="30" w:name="_Toc19931"/>
+      <w:bookmarkStart w:id="30" w:name="_Toc5427"/>
       <w:r>
         <w:rPr>
           <w:rFonts w:hint="default"/>
@@ -4531,7 +4533,7 @@
           <w:rFonts w:hint="default"/>
         </w:rPr>
       </w:pPr>
-      <w:bookmarkStart w:id="31" w:name="_Toc16808"/>
+      <w:bookmarkStart w:id="31" w:name="_Toc29802"/>
       <w:r>
         <w:rPr>
           <w:rFonts w:hint="default"/>
@@ -4587,7 +4589,7 @@
           <w:rFonts w:hint="default"/>
         </w:rPr>
       </w:pPr>
-      <w:bookmarkStart w:id="32" w:name="_Toc21032"/>
+      <w:bookmarkStart w:id="32" w:name="_Toc23023"/>
       <w:r>
         <w:rPr>
           <w:rFonts w:hint="default"/>
@@ -4627,7 +4629,7 @@
         <w:pStyle w:val="3"/>
         <w:bidi w:val="0"/>
       </w:pPr>
-      <w:bookmarkStart w:id="33" w:name="_Toc24609"/>
+      <w:bookmarkStart w:id="33" w:name="_Toc31064"/>
       <w:r>
         <w:rPr>
           <w:rFonts w:hint="default"/>
@@ -4701,8 +4703,8 @@
         <w:pStyle w:val="2"/>
         <w:bidi w:val="0"/>
       </w:pPr>
-      <w:bookmarkStart w:id="34" w:name="_Toc11829"/>
-      <w:bookmarkStart w:id="35" w:name="_Toc20477"/>
+      <w:bookmarkStart w:id="34" w:name="_Toc20477"/>
+      <w:bookmarkStart w:id="35" w:name="_Toc24290"/>
       <w:r>
         <w:t>Algoritmos de Búsquedas y Ordenamiento (Adjuntar PSeudocódigo y código de cada uno)</w:t>
       </w:r>
@@ -4715,7 +4717,7 @@
         <w:bidi w:val="0"/>
       </w:pPr>
       <w:bookmarkStart w:id="36" w:name="_Toc13991"/>
-      <w:bookmarkStart w:id="37" w:name="_Toc30892"/>
+      <w:bookmarkStart w:id="37" w:name="_Toc2022"/>
       <w:r>
         <w:t>Búsqueda Secuencial</w:t>
       </w:r>
@@ -6123,8 +6125,8 @@
         <w:pStyle w:val="3"/>
         <w:bidi w:val="0"/>
       </w:pPr>
-      <w:bookmarkStart w:id="38" w:name="_Toc25890"/>
-      <w:bookmarkStart w:id="39" w:name="_Toc19110"/>
+      <w:bookmarkStart w:id="38" w:name="_Toc19110"/>
+      <w:bookmarkStart w:id="39" w:name="_Toc20769"/>
       <w:r>
         <w:t>Búsqueda Binaria</w:t>
       </w:r>
@@ -8613,7 +8615,7 @@
         <w:bidi w:val="0"/>
       </w:pPr>
       <w:bookmarkStart w:id="40" w:name="_Toc21284"/>
-      <w:bookmarkStart w:id="41" w:name="_Toc15966"/>
+      <w:bookmarkStart w:id="41" w:name="_Toc29959"/>
       <w:r>
         <w:t>Algoritmo de Ordenamiento de la Burbuja</w:t>
       </w:r>
@@ -9745,7 +9747,7 @@
         <w:bidi w:val="0"/>
       </w:pPr>
       <w:bookmarkStart w:id="42" w:name="_Toc22251"/>
-      <w:bookmarkStart w:id="43" w:name="_Toc4156"/>
+      <w:bookmarkStart w:id="43" w:name="_Toc25922"/>
       <w:r>
         <w:t>Quick Sort</w:t>
       </w:r>
@@ -12224,7 +12226,7 @@
         <w:bidi w:val="0"/>
       </w:pPr>
       <w:bookmarkStart w:id="44" w:name="_Toc29640"/>
-      <w:bookmarkStart w:id="45" w:name="_Toc5536"/>
+      <w:bookmarkStart w:id="45" w:name="_Toc12477"/>
       <w:r>
         <w:t>Método de Inserción</w:t>
       </w:r>
@@ -13476,7 +13478,7 @@
         <w:bidi w:val="0"/>
       </w:pPr>
       <w:bookmarkStart w:id="46" w:name="_Toc25801"/>
-      <w:bookmarkStart w:id="47" w:name="_Toc6509"/>
+      <w:bookmarkStart w:id="47" w:name="_Toc10737"/>
       <w:r>
         <w:t>Programa desarrollado</w:t>
       </w:r>
@@ -13488,8 +13490,8 @@
         <w:pStyle w:val="3"/>
         <w:bidi w:val="0"/>
       </w:pPr>
-      <w:bookmarkStart w:id="48" w:name="_Toc840"/>
-      <w:bookmarkStart w:id="49" w:name="_Toc14955"/>
+      <w:bookmarkStart w:id="48" w:name="_Toc14955"/>
+      <w:bookmarkStart w:id="49" w:name="_Toc23254"/>
       <w:r>
         <w:t>Explicación de su funcionamiento</w:t>
       </w:r>
@@ -13506,8 +13508,8 @@
         <w:pStyle w:val="3"/>
         <w:bidi w:val="0"/>
       </w:pPr>
-      <w:bookmarkStart w:id="50" w:name="_Toc4708"/>
-      <w:bookmarkStart w:id="51" w:name="_Toc325"/>
+      <w:bookmarkStart w:id="50" w:name="_Toc325"/>
+      <w:bookmarkStart w:id="51" w:name="_Toc9302"/>
       <w:r>
         <w:t>Fotos de la aplicación</w:t>
       </w:r>
@@ -13948,8 +13950,8 @@
         <w:pStyle w:val="3"/>
         <w:bidi w:val="0"/>
       </w:pPr>
-      <w:bookmarkStart w:id="52" w:name="_Toc14772"/>
-      <w:bookmarkStart w:id="53" w:name="_Toc20578"/>
+      <w:bookmarkStart w:id="52" w:name="_Toc20578"/>
+      <w:bookmarkStart w:id="53" w:name="_Toc24125"/>
       <w:r>
         <w:t>Link de GitHub y Ejecutable de la aplicación</w:t>
       </w:r>
@@ -14002,8 +14004,6 @@
           <w:rFonts w:hint="default"/>
         </w:rPr>
       </w:pPr>
-      <w:bookmarkStart w:id="64" w:name="_GoBack"/>
-      <w:bookmarkEnd w:id="64"/>
     </w:p>
     <w:p>
       <w:pPr>
@@ -14011,7 +14011,7 @@
         <w:bidi w:val="0"/>
       </w:pPr>
       <w:bookmarkStart w:id="54" w:name="_Toc18239"/>
-      <w:bookmarkStart w:id="55" w:name="_Toc21964"/>
+      <w:bookmarkStart w:id="55" w:name="_Toc11396"/>
       <w:r>
         <w:t>Resultados (Tiempo en terminar los ordenamientos y búsqueda de cada algoritmo)</w:t>
       </w:r>
@@ -14077,7 +14077,7 @@
         <w:bidi w:val="0"/>
       </w:pPr>
       <w:bookmarkStart w:id="56" w:name="_Toc2178"/>
-      <w:bookmarkStart w:id="57" w:name="_Toc23456"/>
+      <w:bookmarkStart w:id="57" w:name="_Toc20519"/>
       <w:r>
         <w:t>¿Qué tanta memoria se consumió este proceso?</w:t>
       </w:r>
@@ -14090,8 +14090,8 @@
         <w:pStyle w:val="2"/>
         <w:bidi w:val="0"/>
       </w:pPr>
-      <w:bookmarkStart w:id="58" w:name="_Toc19260"/>
-      <w:bookmarkStart w:id="59" w:name="_Toc7128"/>
+      <w:bookmarkStart w:id="58" w:name="_Toc7128"/>
+      <w:bookmarkStart w:id="59" w:name="_Toc29322"/>
       <w:r>
         <w:t>¿Cuál fue el algoritmo que realizo la búsqueda y el ordenamiento más rápido? Explique.</w:t>
       </w:r>
@@ -14103,8 +14103,8 @@
         <w:pStyle w:val="2"/>
         <w:bidi w:val="0"/>
       </w:pPr>
-      <w:bookmarkStart w:id="60" w:name="_Toc2766"/>
-      <w:bookmarkStart w:id="61" w:name="_Toc16995"/>
+      <w:bookmarkStart w:id="60" w:name="_Toc16995"/>
+      <w:bookmarkStart w:id="61" w:name="_Toc31082"/>
       <w:r>
         <w:t>Conclusión</w:t>
       </w:r>
@@ -14117,7 +14117,7 @@
         <w:bidi w:val="0"/>
       </w:pPr>
       <w:bookmarkStart w:id="62" w:name="_Toc15177"/>
-      <w:bookmarkStart w:id="63" w:name="_Toc11222"/>
+      <w:bookmarkStart w:id="63" w:name="_Toc6366"/>
       <w:r>
         <w:t>Bibliografías</w:t>
       </w:r>

</xml_diff>